<commit_message>
Source code folder renamed.
</commit_message>
<xml_diff>
--- a/Deliverables.docx
+++ b/Deliverables.docx
@@ -900,7 +900,7 @@
                     <pic:cNvPicPr preferRelativeResize="0"/>
                   </pic:nvPicPr>
                   <pic:blipFill>
-                    <a:blip r:embed="rId6"/>
+                    <a:blip r:embed="rId7"/>
                     <a:srcRect/>
                     <a:stretch>
                       <a:fillRect/>
@@ -946,7 +946,7 @@
                     <pic:cNvPicPr preferRelativeResize="0"/>
                   </pic:nvPicPr>
                   <pic:blipFill>
-                    <a:blip r:embed="rId7"/>
+                    <a:blip r:embed="rId8"/>
                     <a:srcRect/>
                     <a:stretch>
                       <a:fillRect/>
@@ -986,7 +986,7 @@
                     <pic:cNvPicPr preferRelativeResize="0"/>
                   </pic:nvPicPr>
                   <pic:blipFill>
-                    <a:blip r:embed="rId8"/>
+                    <a:blip r:embed="rId9"/>
                     <a:srcRect/>
                     <a:stretch>
                       <a:fillRect/>
@@ -1029,7 +1029,7 @@
                     <pic:cNvPicPr preferRelativeResize="0"/>
                   </pic:nvPicPr>
                   <pic:blipFill>
-                    <a:blip r:embed="rId9"/>
+                    <a:blip r:embed="rId10"/>
                     <a:srcRect/>
                     <a:stretch>
                       <a:fillRect/>
@@ -1069,7 +1069,7 @@
                     <pic:cNvPicPr preferRelativeResize="0"/>
                   </pic:nvPicPr>
                   <pic:blipFill>
-                    <a:blip r:embed="rId10"/>
+                    <a:blip r:embed="rId11"/>
                     <a:srcRect/>
                     <a:stretch>
                       <a:fillRect/>
@@ -8022,7 +8022,7 @@
       </w:r>
     </w:p>
     <w:sectPr>
-      <w:footerReference w:type="default" r:id="rId11"/>
+      <w:footerReference w:type="default" r:id="rId12"/>
       <w:pgSz w:w="11909" w:h="16834"/>
       <w:pgMar w:top="1440" w:right="1440" w:bottom="1440" w:left="1440" w:header="720" w:footer="720" w:gutter="0"/>
       <w:pgNumType w:start="1"/>
@@ -9016,4 +9016,16 @@
   </a:objectDefaults>
   <a:extraClrSchemeLst/>
 </a:theme>
+</file>
+
+<file path=customXml/item1.xml><?xml version="1.0" encoding="utf-8"?>
+<b:Sources xmlns:b="http://schemas.openxmlformats.org/officeDocument/2006/bibliography" xmlns="http://schemas.openxmlformats.org/officeDocument/2006/bibliography" SelectedStyle="\APASixthEditionOfficeOnline.xsl" StyleName="APA" Version="6"/>
+</file>
+
+<file path=customXml/itemProps1.xml><?xml version="1.0" encoding="utf-8"?>
+<ds:datastoreItem xmlns:ds="http://schemas.openxmlformats.org/officeDocument/2006/customXml" ds:itemID="{93C91E2F-2467-4AB9-BC4F-8C7FF136420A}">
+  <ds:schemaRefs>
+    <ds:schemaRef ds:uri="http://schemas.openxmlformats.org/officeDocument/2006/bibliography"/>
+  </ds:schemaRefs>
+</ds:datastoreItem>
 </file>
</xml_diff>